<commit_message>
Thêm dữ liệu huyện xã phường
</commit_message>
<xml_diff>
--- a/ldtiep.docs/Phân tích.docx
+++ b/ldtiep.docs/Phân tích.docx
@@ -226,6 +226,25 @@
           <w:lang w:val="vi-VN"/>
         </w:rPr>
         <w:t>Lưu các dạng thanh toán</w:t>
+      </w:r>
+    </w:p>
+    <w:p>
+      <w:pPr>
+        <w:rPr>
+          <w:lang w:val="vi-VN"/>
+        </w:rPr>
+      </w:pPr>
+      <w:r>
+        <w:rPr>
+          <w:lang w:val="vi-VN"/>
+        </w:rPr>
+        <w:t xml:space="preserve">Phường, mã, </w:t>
+      </w:r>
+      <w:r>
+        <w:rPr>
+          <w:lang w:val="vi-VN"/>
+        </w:rPr>
+        <w:t>huyện, tỉnh</w:t>
       </w:r>
     </w:p>
     <w:sectPr>

</xml_diff>

<commit_message>
Thêm phân hệ nhân viên và vẽ màn phân quyền
</commit_message>
<xml_diff>
--- a/ldtiep.docs/Phân tích.docx
+++ b/ldtiep.docs/Phân tích.docx
@@ -229,11 +229,6 @@
       </w:r>
     </w:p>
     <w:p>
-      <w:pPr>
-        <w:rPr>
-          <w:lang w:val="vi-VN"/>
-        </w:rPr>
-      </w:pPr>
       <w:r>
         <w:rPr>
           <w:lang w:val="vi-VN"/>
@@ -246,6 +241,84 @@
         </w:rPr>
         <w:t>huyện, tỉnh</w:t>
       </w:r>
+    </w:p>
+    <w:p/>
+    <w:p>
+      <w:pPr>
+        <w:rPr>
+          <w:lang w:val="vi-VN"/>
+        </w:rPr>
+      </w:pPr>
+      <w:r>
+        <w:rPr>
+          <w:lang w:val="vi-VN"/>
+        </w:rPr>
+        <w:t xml:space="preserve">Màn admin cần lưu thông tin đăng nhập, phân quyền cho admin và nhân viên </w:t>
+      </w:r>
+    </w:p>
+    <w:p>
+      <w:r>
+        <w:rPr>
+          <w:lang w:val="vi-VN"/>
+        </w:rPr>
+        <w:t xml:space="preserve">Bảng </w:t>
+      </w:r>
+      <w:r>
+        <w:t>user:</w:t>
+      </w:r>
+    </w:p>
+    <w:p>
+      <w:pPr>
+        <w:pStyle w:val="ListParagraph"/>
+        <w:numPr>
+          <w:ilvl w:val="0"/>
+          <w:numId w:val="2"/>
+        </w:numPr>
+      </w:pPr>
+      <w:r>
+        <w:rPr>
+          <w:lang w:val="vi-VN"/>
+        </w:rPr>
+        <w:t>Tên đăng nhập, mật khẩu, khóa chính, quyền</w:t>
+      </w:r>
+    </w:p>
+    <w:p>
+      <w:pPr>
+        <w:rPr>
+          <w:lang w:val="vi-VN"/>
+        </w:rPr>
+      </w:pPr>
+      <w:r>
+        <w:rPr>
+          <w:lang w:val="vi-VN"/>
+        </w:rPr>
+        <w:t>Lưu các quyền phục vụ combobox:</w:t>
+      </w:r>
+    </w:p>
+    <w:p>
+      <w:pPr>
+        <w:pStyle w:val="ListParagraph"/>
+        <w:numPr>
+          <w:ilvl w:val="0"/>
+          <w:numId w:val="2"/>
+        </w:numPr>
+        <w:rPr>
+          <w:lang w:val="vi-VN"/>
+        </w:rPr>
+      </w:pPr>
+      <w:r>
+        <w:rPr>
+          <w:lang w:val="vi-VN"/>
+        </w:rPr>
+        <w:t>Khóa chính, tên quyền</w:t>
+      </w:r>
+    </w:p>
+    <w:p>
+      <w:pPr>
+        <w:rPr>
+          <w:lang w:val="vi-VN"/>
+        </w:rPr>
+      </w:pPr>
     </w:p>
     <w:sectPr>
       <w:pgSz w:w="12240" w:h="15840"/>

</xml_diff>